<commit_message>
updated text to pere
</commit_message>
<xml_diff>
--- a/WordDoc.docx
+++ b/WordDoc.docx
@@ -9,7 +9,13 @@
     </w:p>
     <w:p>
       <w:r>
-        <w:t>Ana are mere</w:t>
+        <w:t xml:space="preserve">Ana are </w:t>
+      </w:r>
+      <w:r>
+        <w:t>p</w:t>
+      </w:r>
+      <w:r>
+        <w:t>ere</w:t>
       </w:r>
     </w:p>
     <w:sectPr>

</xml_diff>

<commit_message>
update WordDoc to banane
</commit_message>
<xml_diff>
--- a/WordDoc.docx
+++ b/WordDoc.docx
@@ -12,10 +12,7 @@
         <w:t xml:space="preserve">Ana are </w:t>
       </w:r>
       <w:r>
-        <w:t>p</w:t>
-      </w:r>
-      <w:r>
-        <w:t>ere</w:t>
+        <w:t>banana (modificare facuta cand sunt pe branch-ul “UpdateWordDoc”</w:t>
       </w:r>
     </w:p>
     <w:sectPr>

</xml_diff>

<commit_message>
update WordDoc to smochine - when in main branch
</commit_message>
<xml_diff>
--- a/WordDoc.docx
+++ b/WordDoc.docx
@@ -12,10 +12,7 @@
         <w:t xml:space="preserve">Ana are </w:t>
       </w:r>
       <w:r>
-        <w:t>p</w:t>
-      </w:r>
-      <w:r>
-        <w:t>ere</w:t>
+        <w:t>smochine. (modificare facuta cand sunt in branch-ul main)</w:t>
       </w:r>
     </w:p>
     <w:sectPr>

</xml_diff>

<commit_message>
update to curmale in NewBranch
</commit_message>
<xml_diff>
--- a/WordDoc.docx
+++ b/WordDoc.docx
@@ -12,7 +12,16 @@
         <w:t xml:space="preserve">Ana are </w:t>
       </w:r>
       <w:r>
-        <w:t>smochine. (modificare facuta cand sunt in branch-ul main)</w:t>
+        <w:t>curmale</w:t>
+      </w:r>
+      <w:r>
+        <w:t xml:space="preserve">. (modificare facuta cand sunt in branch-ul </w:t>
+      </w:r>
+      <w:r>
+        <w:t>NewBranch</w:t>
+      </w:r>
+      <w:r>
+        <w:t>)</w:t>
       </w:r>
     </w:p>
     <w:sectPr>

</xml_diff>

<commit_message>
updata to capsuni in main
</commit_message>
<xml_diff>
--- a/WordDoc.docx
+++ b/WordDoc.docx
@@ -12,7 +12,10 @@
         <w:t xml:space="preserve">Ana are </w:t>
       </w:r>
       <w:r>
-        <w:t>smochine. (modificare facuta cand sunt in branch-ul main)</w:t>
+        <w:t>capsuni</w:t>
+      </w:r>
+      <w:r>
+        <w:t>. (modificare facuta cand sunt in branch-ul main)</w:t>
       </w:r>
     </w:p>
     <w:sectPr>

</xml_diff>